<commit_message>
ER in database report
</commit_message>
<xml_diff>
--- a/SagaraMitra Database report.docx
+++ b/SagaraMitra Database report.docx
@@ -323,27 +323,24 @@
           <w:sz w:val="36"/>
           <w:szCs w:val="36"/>
         </w:rPr>
-        <w:t xml:space="preserve">Basanagoud </w:t>
-      </w:r>
-      <w:proofErr w:type="spellStart"/>
+        <w:t>Basanagoud Appasaheb Patil</w:t>
+      </w:r>
       <w:r>
         <w:rPr>
           <w:rFonts w:ascii="Times New Roman" w:eastAsia="Times New Roman" w:hAnsi="Times New Roman" w:cs="Times New Roman"/>
           <w:sz w:val="36"/>
           <w:szCs w:val="36"/>
         </w:rPr>
-        <w:t>Appasaheb</w:t>
-      </w:r>
-      <w:proofErr w:type="spellEnd"/>
+        <w:t xml:space="preserve"> </w:t>
+      </w:r>
       <w:r>
         <w:rPr>
           <w:rFonts w:ascii="Times New Roman" w:eastAsia="Times New Roman" w:hAnsi="Times New Roman" w:cs="Times New Roman"/>
           <w:sz w:val="36"/>
           <w:szCs w:val="36"/>
         </w:rPr>
-        <w:t xml:space="preserve"> Patil</w:t>
-      </w:r>
-      <w:proofErr w:type="gramStart"/>
+        <w:t xml:space="preserve"> </w:t>
+      </w:r>
       <w:r>
         <w:rPr>
           <w:rFonts w:ascii="Times New Roman" w:eastAsia="Times New Roman" w:hAnsi="Times New Roman" w:cs="Times New Roman"/>
@@ -358,32 +355,7 @@
           <w:sz w:val="36"/>
           <w:szCs w:val="36"/>
         </w:rPr>
-        <w:t xml:space="preserve"> </w:t>
-      </w:r>
-      <w:r>
-        <w:rPr>
-          <w:rFonts w:ascii="Times New Roman" w:eastAsia="Times New Roman" w:hAnsi="Times New Roman" w:cs="Times New Roman"/>
-          <w:sz w:val="36"/>
-          <w:szCs w:val="36"/>
-        </w:rPr>
-        <w:t xml:space="preserve"> </w:t>
-      </w:r>
-      <w:r>
-        <w:rPr>
-          <w:rFonts w:ascii="Times New Roman" w:eastAsia="Times New Roman" w:hAnsi="Times New Roman" w:cs="Times New Roman"/>
-          <w:sz w:val="36"/>
-          <w:szCs w:val="36"/>
-        </w:rPr>
-        <w:t>[</w:t>
-      </w:r>
-      <w:proofErr w:type="gramEnd"/>
-      <w:r>
-        <w:rPr>
-          <w:rFonts w:ascii="Times New Roman" w:eastAsia="Times New Roman" w:hAnsi="Times New Roman" w:cs="Times New Roman"/>
-          <w:sz w:val="36"/>
-          <w:szCs w:val="36"/>
-        </w:rPr>
-        <w:t>1AT24MC</w:t>
+        <w:t>[1AT24MC</w:t>
       </w:r>
       <w:r>
         <w:rPr>
@@ -414,68 +386,38 @@
           <w:szCs w:val="36"/>
         </w:rPr>
       </w:pPr>
-      <w:proofErr w:type="spellStart"/>
       <w:r>
         <w:rPr>
           <w:rFonts w:ascii="Times New Roman" w:eastAsia="Times New Roman" w:hAnsi="Times New Roman" w:cs="Times New Roman"/>
           <w:sz w:val="36"/>
           <w:szCs w:val="36"/>
         </w:rPr>
-        <w:t>Bsavakiran</w:t>
-      </w:r>
-      <w:proofErr w:type="spellEnd"/>
+        <w:t>Bsavakiran Digge</w:t>
+      </w:r>
       <w:r>
         <w:rPr>
           <w:rFonts w:ascii="Times New Roman" w:eastAsia="Times New Roman" w:hAnsi="Times New Roman" w:cs="Times New Roman"/>
           <w:sz w:val="36"/>
           <w:szCs w:val="36"/>
         </w:rPr>
-        <w:t xml:space="preserve"> </w:t>
-      </w:r>
-      <w:proofErr w:type="spellStart"/>
+        <w:t xml:space="preserve">  </w:t>
+      </w:r>
       <w:r>
         <w:rPr>
           <w:rFonts w:ascii="Times New Roman" w:eastAsia="Times New Roman" w:hAnsi="Times New Roman" w:cs="Times New Roman"/>
           <w:sz w:val="36"/>
           <w:szCs w:val="36"/>
         </w:rPr>
-        <w:t>Digge</w:t>
-      </w:r>
-      <w:proofErr w:type="spellEnd"/>
+        <w:t xml:space="preserve">                   </w:t>
+      </w:r>
       <w:r>
         <w:rPr>
           <w:rFonts w:ascii="Times New Roman" w:eastAsia="Times New Roman" w:hAnsi="Times New Roman" w:cs="Times New Roman"/>
           <w:sz w:val="36"/>
           <w:szCs w:val="36"/>
         </w:rPr>
-        <w:t xml:space="preserve">  </w:t>
-      </w:r>
-      <w:r>
-        <w:rPr>
-          <w:rFonts w:ascii="Times New Roman" w:eastAsia="Times New Roman" w:hAnsi="Times New Roman" w:cs="Times New Roman"/>
-          <w:sz w:val="36"/>
-          <w:szCs w:val="36"/>
-        </w:rPr>
-        <w:t xml:space="preserve">                </w:t>
-      </w:r>
-      <w:proofErr w:type="gramStart"/>
-      <w:r>
-        <w:rPr>
-          <w:rFonts w:ascii="Times New Roman" w:eastAsia="Times New Roman" w:hAnsi="Times New Roman" w:cs="Times New Roman"/>
-          <w:sz w:val="36"/>
-          <w:szCs w:val="36"/>
-        </w:rPr>
-        <w:t xml:space="preserve">   </w:t>
-      </w:r>
-      <w:r>
-        <w:rPr>
-          <w:rFonts w:ascii="Times New Roman" w:eastAsia="Times New Roman" w:hAnsi="Times New Roman" w:cs="Times New Roman"/>
-          <w:sz w:val="36"/>
-          <w:szCs w:val="36"/>
-        </w:rPr>
         <w:t>[</w:t>
       </w:r>
-      <w:proofErr w:type="gramEnd"/>
       <w:r>
         <w:rPr>
           <w:rFonts w:ascii="Times New Roman" w:eastAsia="Times New Roman" w:hAnsi="Times New Roman" w:cs="Times New Roman"/>
@@ -535,26 +477,16 @@
           <w:sz w:val="36"/>
           <w:szCs w:val="36"/>
         </w:rPr>
-        <w:t xml:space="preserve">                </w:t>
-      </w:r>
-      <w:proofErr w:type="gramStart"/>
+        <w:t xml:space="preserve">                  </w:t>
+      </w:r>
       <w:r>
         <w:rPr>
           <w:rFonts w:ascii="Times New Roman" w:eastAsia="Times New Roman" w:hAnsi="Times New Roman" w:cs="Times New Roman"/>
           <w:sz w:val="36"/>
           <w:szCs w:val="36"/>
         </w:rPr>
-        <w:t xml:space="preserve">  </w:t>
-      </w:r>
-      <w:r>
-        <w:rPr>
-          <w:rFonts w:ascii="Times New Roman" w:eastAsia="Times New Roman" w:hAnsi="Times New Roman" w:cs="Times New Roman"/>
-          <w:sz w:val="36"/>
-          <w:szCs w:val="36"/>
-        </w:rPr>
         <w:t xml:space="preserve"> [</w:t>
       </w:r>
-      <w:proofErr w:type="gramEnd"/>
       <w:r>
         <w:rPr>
           <w:rFonts w:ascii="Times New Roman" w:eastAsia="Times New Roman" w:hAnsi="Times New Roman" w:cs="Times New Roman"/>
@@ -622,16 +554,15 @@
           <w:sz w:val="36"/>
           <w:szCs w:val="36"/>
         </w:rPr>
-        <w:t xml:space="preserve">             </w:t>
-      </w:r>
-      <w:proofErr w:type="gramStart"/>
+        <w:t xml:space="preserve">               </w:t>
+      </w:r>
       <w:r>
         <w:rPr>
           <w:rFonts w:ascii="Times New Roman" w:eastAsia="Times New Roman" w:hAnsi="Times New Roman" w:cs="Times New Roman"/>
           <w:sz w:val="36"/>
           <w:szCs w:val="36"/>
         </w:rPr>
-        <w:t xml:space="preserve">  </w:t>
+        <w:t xml:space="preserve"> </w:t>
       </w:r>
       <w:r>
         <w:rPr>
@@ -639,24 +570,7 @@
           <w:sz w:val="36"/>
           <w:szCs w:val="36"/>
         </w:rPr>
-        <w:t xml:space="preserve"> </w:t>
-      </w:r>
-      <w:r>
-        <w:rPr>
-          <w:rFonts w:ascii="Times New Roman" w:eastAsia="Times New Roman" w:hAnsi="Times New Roman" w:cs="Times New Roman"/>
-          <w:sz w:val="36"/>
-          <w:szCs w:val="36"/>
-        </w:rPr>
-        <w:t>[</w:t>
-      </w:r>
-      <w:proofErr w:type="gramEnd"/>
-      <w:r>
-        <w:rPr>
-          <w:rFonts w:ascii="Times New Roman" w:eastAsia="Times New Roman" w:hAnsi="Times New Roman" w:cs="Times New Roman"/>
-          <w:sz w:val="36"/>
-          <w:szCs w:val="36"/>
-        </w:rPr>
-        <w:t>1AT24MC044</w:t>
+        <w:t>[1AT24MC044</w:t>
       </w:r>
       <w:r>
         <w:rPr>
@@ -2491,9 +2405,8 @@
           <w:sz w:val="28"/>
           <w:szCs w:val="28"/>
         </w:rPr>
-        <w:t xml:space="preserve">Database-Driven Boat Booking System for Honnavar </w:t>
-      </w:r>
-      <w:proofErr w:type="gramStart"/>
+        <w:t>Database-Driven Boat Booking System for Honnavar Tourism</w:t>
+      </w:r>
       <w:r>
         <w:rPr>
           <w:rFonts w:ascii="Times New Roman" w:eastAsia="Times New Roman" w:hAnsi="Times New Roman" w:cs="Times New Roman"/>
@@ -2503,20 +2416,8 @@
           <w:sz w:val="28"/>
           <w:szCs w:val="28"/>
         </w:rPr>
-        <w:t>Tourism</w:t>
-      </w:r>
-      <w:r>
-        <w:rPr>
-          <w:rFonts w:ascii="Times New Roman" w:eastAsia="Times New Roman" w:hAnsi="Times New Roman" w:cs="Times New Roman"/>
-          <w:b/>
-          <w:bCs/>
-          <w:color w:val="000000"/>
-          <w:sz w:val="28"/>
-          <w:szCs w:val="28"/>
-        </w:rPr>
         <w:t>(</w:t>
       </w:r>
-      <w:proofErr w:type="gramEnd"/>
       <w:r>
         <w:rPr>
           <w:rFonts w:ascii="Times New Roman" w:eastAsia="Times New Roman" w:hAnsi="Times New Roman" w:cs="Times New Roman"/>
@@ -7246,6 +7147,72 @@
           <w:szCs w:val="24"/>
         </w:rPr>
       </w:pPr>
+      <w:r>
+        <w:rPr>
+          <w:noProof/>
+        </w:rPr>
+        <w:drawing>
+          <wp:inline distT="0" distB="0" distL="0" distR="0" wp14:anchorId="2D83F9FC" wp14:editId="7A1D6AE5">
+            <wp:extent cx="6423294" cy="4953000"/>
+            <wp:effectExtent l="0" t="0" r="0" b="0"/>
+            <wp:docPr id="1371412102" name="Picture 1"/>
+            <wp:cNvGraphicFramePr>
+              <a:graphicFrameLocks xmlns:a="http://schemas.openxmlformats.org/drawingml/2006/main" noChangeAspect="1"/>
+            </wp:cNvGraphicFramePr>
+            <a:graphic xmlns:a="http://schemas.openxmlformats.org/drawingml/2006/main">
+              <a:graphicData uri="http://schemas.openxmlformats.org/drawingml/2006/picture">
+                <pic:pic xmlns:pic="http://schemas.openxmlformats.org/drawingml/2006/picture">
+                  <pic:nvPicPr>
+                    <pic:cNvPr id="0" name="Picture 1"/>
+                    <pic:cNvPicPr>
+                      <a:picLocks noChangeAspect="1" noChangeArrowheads="1"/>
+                    </pic:cNvPicPr>
+                  </pic:nvPicPr>
+                  <pic:blipFill>
+                    <a:blip r:embed="rId10" cstate="print">
+                      <a:extLst>
+                        <a:ext uri="{28A0092B-C50C-407E-A947-70E740481C1C}">
+                          <a14:useLocalDpi xmlns:a14="http://schemas.microsoft.com/office/drawing/2010/main" val="0"/>
+                        </a:ext>
+                      </a:extLst>
+                    </a:blip>
+                    <a:srcRect/>
+                    <a:stretch>
+                      <a:fillRect/>
+                    </a:stretch>
+                  </pic:blipFill>
+                  <pic:spPr bwMode="auto">
+                    <a:xfrm>
+                      <a:off x="0" y="0"/>
+                      <a:ext cx="6426070" cy="4955141"/>
+                    </a:xfrm>
+                    <a:prstGeom prst="rect">
+                      <a:avLst/>
+                    </a:prstGeom>
+                    <a:noFill/>
+                    <a:ln>
+                      <a:noFill/>
+                    </a:ln>
+                  </pic:spPr>
+                </pic:pic>
+              </a:graphicData>
+            </a:graphic>
+          </wp:inline>
+        </w:drawing>
+      </w:r>
+    </w:p>
+    <w:p>
+      <w:pPr>
+        <w:tabs>
+          <w:tab w:val="left" w:pos="1898"/>
+        </w:tabs>
+        <w:spacing w:before="120" w:after="120" w:line="360" w:lineRule="auto"/>
+        <w:rPr>
+          <w:rFonts w:ascii="Times New Roman" w:eastAsia="Times New Roman" w:hAnsi="Times New Roman" w:cs="Times New Roman"/>
+          <w:sz w:val="24"/>
+          <w:szCs w:val="24"/>
+        </w:rPr>
+      </w:pPr>
     </w:p>
     <w:p>
       <w:pPr>
@@ -7296,217 +7263,6 @@
           <w:tab w:val="left" w:pos="1898"/>
         </w:tabs>
         <w:spacing w:before="120" w:after="120" w:line="360" w:lineRule="auto"/>
-        <w:ind w:left="360"/>
-        <w:rPr>
-          <w:rFonts w:ascii="Times New Roman" w:eastAsia="Times New Roman" w:hAnsi="Times New Roman" w:cs="Times New Roman"/>
-          <w:sz w:val="24"/>
-          <w:szCs w:val="24"/>
-        </w:rPr>
-      </w:pPr>
-    </w:p>
-    <w:p>
-      <w:pPr>
-        <w:tabs>
-          <w:tab w:val="left" w:pos="1898"/>
-        </w:tabs>
-        <w:spacing w:before="120" w:after="120" w:line="360" w:lineRule="auto"/>
-        <w:ind w:left="360"/>
-        <w:rPr>
-          <w:rFonts w:ascii="Times New Roman" w:eastAsia="Times New Roman" w:hAnsi="Times New Roman" w:cs="Times New Roman"/>
-          <w:sz w:val="24"/>
-          <w:szCs w:val="24"/>
-        </w:rPr>
-      </w:pPr>
-    </w:p>
-    <w:p>
-      <w:pPr>
-        <w:tabs>
-          <w:tab w:val="left" w:pos="1898"/>
-        </w:tabs>
-        <w:spacing w:before="120" w:after="120" w:line="360" w:lineRule="auto"/>
-        <w:ind w:left="360"/>
-        <w:rPr>
-          <w:rFonts w:ascii="Times New Roman" w:eastAsia="Times New Roman" w:hAnsi="Times New Roman" w:cs="Times New Roman"/>
-          <w:sz w:val="24"/>
-          <w:szCs w:val="24"/>
-        </w:rPr>
-      </w:pPr>
-    </w:p>
-    <w:p>
-      <w:pPr>
-        <w:tabs>
-          <w:tab w:val="left" w:pos="1898"/>
-        </w:tabs>
-        <w:spacing w:before="120" w:after="120" w:line="360" w:lineRule="auto"/>
-        <w:ind w:left="360"/>
-        <w:rPr>
-          <w:rFonts w:ascii="Times New Roman" w:eastAsia="Times New Roman" w:hAnsi="Times New Roman" w:cs="Times New Roman"/>
-          <w:sz w:val="24"/>
-          <w:szCs w:val="24"/>
-        </w:rPr>
-      </w:pPr>
-    </w:p>
-    <w:p>
-      <w:pPr>
-        <w:tabs>
-          <w:tab w:val="left" w:pos="1898"/>
-        </w:tabs>
-        <w:spacing w:before="120" w:after="120" w:line="360" w:lineRule="auto"/>
-        <w:ind w:left="360"/>
-        <w:rPr>
-          <w:rFonts w:ascii="Times New Roman" w:eastAsia="Times New Roman" w:hAnsi="Times New Roman" w:cs="Times New Roman"/>
-          <w:sz w:val="24"/>
-          <w:szCs w:val="24"/>
-        </w:rPr>
-      </w:pPr>
-    </w:p>
-    <w:p>
-      <w:pPr>
-        <w:tabs>
-          <w:tab w:val="left" w:pos="1898"/>
-        </w:tabs>
-        <w:spacing w:before="120" w:after="120" w:line="360" w:lineRule="auto"/>
-        <w:ind w:left="360"/>
-        <w:rPr>
-          <w:rFonts w:ascii="Times New Roman" w:eastAsia="Times New Roman" w:hAnsi="Times New Roman" w:cs="Times New Roman"/>
-          <w:sz w:val="24"/>
-          <w:szCs w:val="24"/>
-        </w:rPr>
-      </w:pPr>
-    </w:p>
-    <w:p>
-      <w:pPr>
-        <w:tabs>
-          <w:tab w:val="left" w:pos="1898"/>
-        </w:tabs>
-        <w:spacing w:before="120" w:after="120" w:line="360" w:lineRule="auto"/>
-        <w:ind w:left="360"/>
-        <w:rPr>
-          <w:rFonts w:ascii="Times New Roman" w:eastAsia="Times New Roman" w:hAnsi="Times New Roman" w:cs="Times New Roman"/>
-          <w:sz w:val="24"/>
-          <w:szCs w:val="24"/>
-        </w:rPr>
-      </w:pPr>
-    </w:p>
-    <w:p>
-      <w:pPr>
-        <w:tabs>
-          <w:tab w:val="left" w:pos="1898"/>
-        </w:tabs>
-        <w:spacing w:before="120" w:after="120" w:line="360" w:lineRule="auto"/>
-        <w:ind w:left="360"/>
-        <w:rPr>
-          <w:rFonts w:ascii="Times New Roman" w:eastAsia="Times New Roman" w:hAnsi="Times New Roman" w:cs="Times New Roman"/>
-          <w:sz w:val="24"/>
-          <w:szCs w:val="24"/>
-        </w:rPr>
-      </w:pPr>
-    </w:p>
-    <w:p>
-      <w:pPr>
-        <w:tabs>
-          <w:tab w:val="left" w:pos="1898"/>
-        </w:tabs>
-        <w:spacing w:before="120" w:after="120" w:line="360" w:lineRule="auto"/>
-        <w:ind w:left="360"/>
-        <w:rPr>
-          <w:rFonts w:ascii="Times New Roman" w:eastAsia="Times New Roman" w:hAnsi="Times New Roman" w:cs="Times New Roman"/>
-          <w:sz w:val="24"/>
-          <w:szCs w:val="24"/>
-        </w:rPr>
-      </w:pPr>
-    </w:p>
-    <w:p>
-      <w:pPr>
-        <w:tabs>
-          <w:tab w:val="left" w:pos="1898"/>
-        </w:tabs>
-        <w:spacing w:before="120" w:after="120" w:line="360" w:lineRule="auto"/>
-        <w:ind w:left="360"/>
-        <w:rPr>
-          <w:rFonts w:ascii="Times New Roman" w:eastAsia="Times New Roman" w:hAnsi="Times New Roman" w:cs="Times New Roman"/>
-          <w:sz w:val="24"/>
-          <w:szCs w:val="24"/>
-        </w:rPr>
-      </w:pPr>
-    </w:p>
-    <w:p>
-      <w:pPr>
-        <w:tabs>
-          <w:tab w:val="left" w:pos="1898"/>
-        </w:tabs>
-        <w:spacing w:before="120" w:after="120" w:line="360" w:lineRule="auto"/>
-        <w:ind w:left="360"/>
-        <w:rPr>
-          <w:rFonts w:ascii="Times New Roman" w:eastAsia="Times New Roman" w:hAnsi="Times New Roman" w:cs="Times New Roman"/>
-          <w:sz w:val="24"/>
-          <w:szCs w:val="24"/>
-        </w:rPr>
-      </w:pPr>
-    </w:p>
-    <w:p>
-      <w:pPr>
-        <w:tabs>
-          <w:tab w:val="left" w:pos="1898"/>
-        </w:tabs>
-        <w:spacing w:before="120" w:after="120" w:line="360" w:lineRule="auto"/>
-        <w:ind w:left="360"/>
-        <w:rPr>
-          <w:rFonts w:ascii="Times New Roman" w:eastAsia="Times New Roman" w:hAnsi="Times New Roman" w:cs="Times New Roman"/>
-          <w:sz w:val="24"/>
-          <w:szCs w:val="24"/>
-        </w:rPr>
-      </w:pPr>
-    </w:p>
-    <w:p>
-      <w:pPr>
-        <w:tabs>
-          <w:tab w:val="left" w:pos="1898"/>
-        </w:tabs>
-        <w:spacing w:before="120" w:after="120" w:line="360" w:lineRule="auto"/>
-        <w:ind w:left="360"/>
-        <w:rPr>
-          <w:rFonts w:ascii="Times New Roman" w:eastAsia="Times New Roman" w:hAnsi="Times New Roman" w:cs="Times New Roman"/>
-          <w:sz w:val="24"/>
-          <w:szCs w:val="24"/>
-        </w:rPr>
-      </w:pPr>
-    </w:p>
-    <w:p>
-      <w:pPr>
-        <w:tabs>
-          <w:tab w:val="left" w:pos="1898"/>
-        </w:tabs>
-        <w:spacing w:before="120" w:after="120" w:line="360" w:lineRule="auto"/>
-        <w:ind w:left="360"/>
-        <w:rPr>
-          <w:rFonts w:ascii="Times New Roman" w:eastAsia="Times New Roman" w:hAnsi="Times New Roman" w:cs="Times New Roman"/>
-          <w:sz w:val="24"/>
-          <w:szCs w:val="24"/>
-        </w:rPr>
-      </w:pPr>
-    </w:p>
-    <w:p>
-      <w:pPr>
-        <w:tabs>
-          <w:tab w:val="left" w:pos="1898"/>
-        </w:tabs>
-        <w:spacing w:before="120" w:after="120" w:line="360" w:lineRule="auto"/>
-        <w:ind w:left="360"/>
-        <w:rPr>
-          <w:rFonts w:ascii="Times New Roman" w:eastAsia="Times New Roman" w:hAnsi="Times New Roman" w:cs="Times New Roman"/>
-          <w:sz w:val="24"/>
-          <w:szCs w:val="24"/>
-        </w:rPr>
-      </w:pPr>
-    </w:p>
-    <w:p>
-      <w:pPr>
-        <w:tabs>
-          <w:tab w:val="left" w:pos="1898"/>
-        </w:tabs>
-        <w:spacing w:before="120" w:after="120" w:line="360" w:lineRule="auto"/>
-        <w:ind w:left="360"/>
         <w:rPr>
           <w:rFonts w:ascii="Times New Roman" w:eastAsia="Times New Roman" w:hAnsi="Times New Roman" w:cs="Times New Roman"/>
           <w:sz w:val="24"/>
@@ -7682,7 +7438,7 @@
                     <pic:cNvPicPr/>
                   </pic:nvPicPr>
                   <pic:blipFill>
-                    <a:blip r:embed="rId10">
+                    <a:blip r:embed="rId11">
                       <a:extLst>
                         <a:ext uri="{28A0092B-C50C-407E-A947-70E740481C1C}">
                           <a14:useLocalDpi xmlns:a14="http://schemas.microsoft.com/office/drawing/2010/main" val="0"/>
@@ -10242,7 +9998,6 @@
           <w:szCs w:val="24"/>
         </w:rPr>
       </w:pPr>
-      <w:proofErr w:type="gramStart"/>
       <w:r>
         <w:rPr>
           <w:rFonts w:ascii="Times New Roman" w:hAnsi="Times New Roman" w:cs="Times New Roman"/>
@@ -10251,7 +10006,6 @@
         </w:rPr>
         <w:t>DELIMITER ;</w:t>
       </w:r>
-      <w:proofErr w:type="gramEnd"/>
     </w:p>
     <w:p>
       <w:pPr>
@@ -10279,38 +10033,7 @@
           <w:szCs w:val="24"/>
           <w:highlight w:val="lightGray"/>
         </w:rPr>
-        <w:t xml:space="preserve">CALL </w:t>
-      </w:r>
-      <w:proofErr w:type="spellStart"/>
-      <w:proofErr w:type="gramStart"/>
-      <w:r>
-        <w:rPr>
-          <w:rFonts w:ascii="Times New Roman" w:hAnsi="Times New Roman" w:cs="Times New Roman"/>
-          <w:sz w:val="24"/>
-          <w:szCs w:val="24"/>
-          <w:highlight w:val="lightGray"/>
-        </w:rPr>
-        <w:t>RegisterUser</w:t>
-      </w:r>
-      <w:proofErr w:type="spellEnd"/>
-      <w:r>
-        <w:rPr>
-          <w:rFonts w:ascii="Times New Roman" w:hAnsi="Times New Roman" w:cs="Times New Roman"/>
-          <w:sz w:val="24"/>
-          <w:szCs w:val="24"/>
-          <w:highlight w:val="lightGray"/>
-        </w:rPr>
-        <w:t>(</w:t>
-      </w:r>
-      <w:proofErr w:type="gramEnd"/>
-      <w:r>
-        <w:rPr>
-          <w:rFonts w:ascii="Times New Roman" w:hAnsi="Times New Roman" w:cs="Times New Roman"/>
-          <w:sz w:val="24"/>
-          <w:szCs w:val="24"/>
-          <w:highlight w:val="lightGray"/>
-        </w:rPr>
-        <w:t>'Basanagoud', 23, '7204794861', 'Basu123');</w:t>
+        <w:t>CALL RegisterUser('Basanagoud', 23, '7204794861', 'Basu123');</w:t>
       </w:r>
     </w:p>
     <w:p>
@@ -10419,7 +10142,7 @@
                     </pic:cNvPicPr>
                   </pic:nvPicPr>
                   <pic:blipFill>
-                    <a:blip r:embed="rId11">
+                    <a:blip r:embed="rId12">
                       <a:extLst>
                         <a:ext uri="{28A0092B-C50C-407E-A947-70E740481C1C}">
                           <a14:useLocalDpi xmlns:a14="http://schemas.microsoft.com/office/drawing/2010/main" val="0"/>
@@ -10921,38 +10644,7 @@
           <w:szCs w:val="24"/>
           <w:highlight w:val="lightGray"/>
         </w:rPr>
-        <w:t xml:space="preserve">CALL </w:t>
-      </w:r>
-      <w:proofErr w:type="spellStart"/>
-      <w:proofErr w:type="gramStart"/>
-      <w:r>
-        <w:rPr>
-          <w:rFonts w:ascii="Times New Roman" w:hAnsi="Times New Roman" w:cs="Times New Roman"/>
-          <w:sz w:val="24"/>
-          <w:szCs w:val="24"/>
-          <w:highlight w:val="lightGray"/>
-        </w:rPr>
-        <w:t>UserLogin</w:t>
-      </w:r>
-      <w:proofErr w:type="spellEnd"/>
-      <w:r>
-        <w:rPr>
-          <w:rFonts w:ascii="Times New Roman" w:hAnsi="Times New Roman" w:cs="Times New Roman"/>
-          <w:sz w:val="24"/>
-          <w:szCs w:val="24"/>
-          <w:highlight w:val="lightGray"/>
-        </w:rPr>
-        <w:t>(</w:t>
-      </w:r>
-      <w:proofErr w:type="gramEnd"/>
-      <w:r>
-        <w:rPr>
-          <w:rFonts w:ascii="Times New Roman" w:hAnsi="Times New Roman" w:cs="Times New Roman"/>
-          <w:sz w:val="24"/>
-          <w:szCs w:val="24"/>
-          <w:highlight w:val="lightGray"/>
-        </w:rPr>
-        <w:t>'9876543210', 'securepassword123');</w:t>
+        <w:t>CALL UserLogin('9876543210', 'securepassword123');</w:t>
       </w:r>
     </w:p>
     <w:p>
@@ -11091,7 +10783,7 @@
                     </pic:cNvPicPr>
                   </pic:nvPicPr>
                   <pic:blipFill>
-                    <a:blip r:embed="rId12">
+                    <a:blip r:embed="rId13">
                       <a:extLst>
                         <a:ext uri="{28A0092B-C50C-407E-A947-70E740481C1C}">
                           <a14:useLocalDpi xmlns:a14="http://schemas.microsoft.com/office/drawing/2010/main" val="0"/>
@@ -11944,7 +11636,7 @@
                     </pic:cNvPicPr>
                   </pic:nvPicPr>
                   <pic:blipFill>
-                    <a:blip r:embed="rId13">
+                    <a:blip r:embed="rId14">
                       <a:extLst>
                         <a:ext uri="{28A0092B-C50C-407E-A947-70E740481C1C}">
                           <a14:useLocalDpi xmlns:a14="http://schemas.microsoft.com/office/drawing/2010/main" val="0"/>
@@ -12074,7 +11766,7 @@
                     </pic:cNvPicPr>
                   </pic:nvPicPr>
                   <pic:blipFill>
-                    <a:blip r:embed="rId14">
+                    <a:blip r:embed="rId15">
                       <a:extLst>
                         <a:ext uri="{28A0092B-C50C-407E-A947-70E740481C1C}">
                           <a14:useLocalDpi xmlns:a14="http://schemas.microsoft.com/office/drawing/2010/main" val="0"/>
@@ -12588,7 +12280,7 @@
                     </pic:cNvPicPr>
                   </pic:nvPicPr>
                   <pic:blipFill>
-                    <a:blip r:embed="rId15">
+                    <a:blip r:embed="rId16">
                       <a:extLst>
                         <a:ext uri="{28A0092B-C50C-407E-A947-70E740481C1C}">
                           <a14:useLocalDpi xmlns:a14="http://schemas.microsoft.com/office/drawing/2010/main" val="0"/>
@@ -12651,17 +12343,7 @@
           <w:sz w:val="24"/>
           <w:szCs w:val="24"/>
         </w:rPr>
-        <w:t xml:space="preserve">Data </w:t>
-      </w:r>
-      <w:r>
-        <w:rPr>
-          <w:rFonts w:ascii="Times New Roman" w:hAnsi="Times New Roman" w:cs="Times New Roman"/>
-          <w:b/>
-          <w:bCs/>
-          <w:sz w:val="24"/>
-          <w:szCs w:val="24"/>
-        </w:rPr>
-        <w:t>After</w:t>
+        <w:t>Data After</w:t>
       </w:r>
       <w:r>
         <w:rPr>
@@ -12727,7 +12409,7 @@
                     </pic:cNvPicPr>
                   </pic:nvPicPr>
                   <pic:blipFill>
-                    <a:blip r:embed="rId16">
+                    <a:blip r:embed="rId17">
                       <a:extLst>
                         <a:ext uri="{28A0092B-C50C-407E-A947-70E740481C1C}">
                           <a14:useLocalDpi xmlns:a14="http://schemas.microsoft.com/office/drawing/2010/main" val="0"/>
@@ -13875,25 +13557,7 @@
           <w:sz w:val="24"/>
           <w:szCs w:val="24"/>
         </w:rPr>
-        <w:t xml:space="preserve">The procedure checks if the entered booking date is in the past using IF p_booking_date &lt; </w:t>
-      </w:r>
-      <w:proofErr w:type="gramStart"/>
-      <w:r>
-        <w:rPr>
-          <w:rFonts w:ascii="Times New Roman" w:hAnsi="Times New Roman" w:cs="Times New Roman"/>
-          <w:sz w:val="24"/>
-          <w:szCs w:val="24"/>
-        </w:rPr>
-        <w:t>CURDATE(</w:t>
-      </w:r>
-      <w:proofErr w:type="gramEnd"/>
-      <w:r>
-        <w:rPr>
-          <w:rFonts w:ascii="Times New Roman" w:hAnsi="Times New Roman" w:cs="Times New Roman"/>
-          <w:sz w:val="24"/>
-          <w:szCs w:val="24"/>
-        </w:rPr>
-        <w:t>). If true, it returns a message:</w:t>
+        <w:t>The procedure checks if the entered booking date is in the past using IF p_booking_date &lt; CURDATE(). If true, it returns a message:</w:t>
       </w:r>
       <w:r>
         <w:rPr>
@@ -13949,7 +13613,7 @@
                     </pic:cNvPicPr>
                   </pic:nvPicPr>
                   <pic:blipFill>
-                    <a:blip r:embed="rId17">
+                    <a:blip r:embed="rId18">
                       <a:extLst>
                         <a:ext uri="{28A0092B-C50C-407E-A947-70E740481C1C}">
                           <a14:useLocalDpi xmlns:a14="http://schemas.microsoft.com/office/drawing/2010/main" val="0"/>
@@ -14135,7 +13799,7 @@
                     </pic:cNvPicPr>
                   </pic:nvPicPr>
                   <pic:blipFill>
-                    <a:blip r:embed="rId18">
+                    <a:blip r:embed="rId19">
                       <a:extLst>
                         <a:ext uri="{28A0092B-C50C-407E-A947-70E740481C1C}">
                           <a14:useLocalDpi xmlns:a14="http://schemas.microsoft.com/office/drawing/2010/main" val="0"/>
@@ -14622,7 +14286,7 @@
                     </pic:cNvPicPr>
                   </pic:nvPicPr>
                   <pic:blipFill>
-                    <a:blip r:embed="rId19">
+                    <a:blip r:embed="rId20">
                       <a:extLst>
                         <a:ext uri="{28A0092B-C50C-407E-A947-70E740481C1C}">
                           <a14:useLocalDpi xmlns:a14="http://schemas.microsoft.com/office/drawing/2010/main" val="0"/>
@@ -14785,7 +14449,7 @@
                     </pic:cNvPicPr>
                   </pic:nvPicPr>
                   <pic:blipFill>
-                    <a:blip r:embed="rId20">
+                    <a:blip r:embed="rId21">
                       <a:extLst>
                         <a:ext uri="{28A0092B-C50C-407E-A947-70E740481C1C}">
                           <a14:useLocalDpi xmlns:a14="http://schemas.microsoft.com/office/drawing/2010/main" val="0"/>
@@ -15792,8 +15456,313 @@
         <w:t>To implement the SagaraMitra Boat Booking Application, we designed the relational database schema using 3rd Normal Form (3NF) to ensure data integrity, eliminate redundancy, and optimize performance.</w:t>
       </w:r>
     </w:p>
+    <w:p>
+      <w:pPr>
+        <w:spacing w:line="360" w:lineRule="auto"/>
+        <w:rPr>
+          <w:rFonts w:ascii="Times New Roman" w:eastAsia="Times New Roman" w:hAnsi="Times New Roman" w:cs="Times New Roman"/>
+          <w:sz w:val="24"/>
+          <w:szCs w:val="24"/>
+        </w:rPr>
+      </w:pPr>
+    </w:p>
+    <w:p>
+      <w:pPr>
+        <w:spacing w:line="360" w:lineRule="auto"/>
+        <w:rPr>
+          <w:rFonts w:ascii="Times New Roman" w:eastAsia="Times New Roman" w:hAnsi="Times New Roman" w:cs="Times New Roman"/>
+          <w:sz w:val="24"/>
+          <w:szCs w:val="24"/>
+        </w:rPr>
+      </w:pPr>
+    </w:p>
+    <w:p>
+      <w:pPr>
+        <w:spacing w:line="360" w:lineRule="auto"/>
+        <w:rPr>
+          <w:rFonts w:ascii="Times New Roman" w:eastAsia="Times New Roman" w:hAnsi="Times New Roman" w:cs="Times New Roman"/>
+          <w:sz w:val="24"/>
+          <w:szCs w:val="24"/>
+        </w:rPr>
+      </w:pPr>
+    </w:p>
+    <w:p>
+      <w:pPr>
+        <w:spacing w:line="360" w:lineRule="auto"/>
+        <w:rPr>
+          <w:rFonts w:ascii="Times New Roman" w:eastAsia="Times New Roman" w:hAnsi="Times New Roman" w:cs="Times New Roman"/>
+          <w:sz w:val="24"/>
+          <w:szCs w:val="24"/>
+        </w:rPr>
+      </w:pPr>
+    </w:p>
+    <w:p>
+      <w:pPr>
+        <w:spacing w:line="360" w:lineRule="auto"/>
+        <w:rPr>
+          <w:rFonts w:ascii="Times New Roman" w:eastAsia="Times New Roman" w:hAnsi="Times New Roman" w:cs="Times New Roman"/>
+          <w:sz w:val="24"/>
+          <w:szCs w:val="24"/>
+        </w:rPr>
+      </w:pPr>
+    </w:p>
+    <w:p>
+      <w:pPr>
+        <w:spacing w:line="360" w:lineRule="auto"/>
+        <w:rPr>
+          <w:rFonts w:ascii="Times New Roman" w:eastAsia="Times New Roman" w:hAnsi="Times New Roman" w:cs="Times New Roman"/>
+          <w:sz w:val="24"/>
+          <w:szCs w:val="24"/>
+        </w:rPr>
+      </w:pPr>
+    </w:p>
+    <w:p>
+      <w:pPr>
+        <w:spacing w:line="360" w:lineRule="auto"/>
+        <w:rPr>
+          <w:rFonts w:ascii="Times New Roman" w:eastAsia="Times New Roman" w:hAnsi="Times New Roman" w:cs="Times New Roman"/>
+          <w:sz w:val="24"/>
+          <w:szCs w:val="24"/>
+        </w:rPr>
+      </w:pPr>
+    </w:p>
+    <w:p>
+      <w:pPr>
+        <w:spacing w:line="360" w:lineRule="auto"/>
+        <w:rPr>
+          <w:rFonts w:ascii="Times New Roman" w:eastAsia="Times New Roman" w:hAnsi="Times New Roman" w:cs="Times New Roman"/>
+          <w:sz w:val="24"/>
+          <w:szCs w:val="24"/>
+        </w:rPr>
+      </w:pPr>
+    </w:p>
+    <w:p>
+      <w:pPr>
+        <w:spacing w:line="360" w:lineRule="auto"/>
+        <w:rPr>
+          <w:rFonts w:ascii="Times New Roman" w:eastAsia="Times New Roman" w:hAnsi="Times New Roman" w:cs="Times New Roman"/>
+          <w:sz w:val="24"/>
+          <w:szCs w:val="24"/>
+        </w:rPr>
+      </w:pPr>
+    </w:p>
+    <w:p>
+      <w:pPr>
+        <w:spacing w:line="360" w:lineRule="auto"/>
+        <w:rPr>
+          <w:rFonts w:ascii="Times New Roman" w:eastAsia="Times New Roman" w:hAnsi="Times New Roman" w:cs="Times New Roman"/>
+          <w:sz w:val="24"/>
+          <w:szCs w:val="24"/>
+        </w:rPr>
+      </w:pPr>
+    </w:p>
+    <w:p>
+      <w:pPr>
+        <w:spacing w:line="360" w:lineRule="auto"/>
+        <w:rPr>
+          <w:rFonts w:ascii="Times New Roman" w:eastAsia="Times New Roman" w:hAnsi="Times New Roman" w:cs="Times New Roman"/>
+          <w:sz w:val="24"/>
+          <w:szCs w:val="24"/>
+        </w:rPr>
+      </w:pPr>
+    </w:p>
+    <w:p>
+      <w:pPr>
+        <w:spacing w:line="360" w:lineRule="auto"/>
+        <w:rPr>
+          <w:rFonts w:ascii="Times New Roman" w:eastAsia="Times New Roman" w:hAnsi="Times New Roman" w:cs="Times New Roman"/>
+          <w:sz w:val="24"/>
+          <w:szCs w:val="24"/>
+        </w:rPr>
+      </w:pPr>
+    </w:p>
+    <w:p>
+      <w:pPr>
+        <w:spacing w:line="360" w:lineRule="auto"/>
+        <w:rPr>
+          <w:rFonts w:ascii="Times New Roman" w:eastAsia="Times New Roman" w:hAnsi="Times New Roman" w:cs="Times New Roman"/>
+          <w:sz w:val="24"/>
+          <w:szCs w:val="24"/>
+        </w:rPr>
+      </w:pPr>
+    </w:p>
+    <w:p>
+      <w:pPr>
+        <w:spacing w:line="360" w:lineRule="auto"/>
+        <w:rPr>
+          <w:rFonts w:ascii="Times New Roman" w:eastAsia="Times New Roman" w:hAnsi="Times New Roman" w:cs="Times New Roman"/>
+          <w:sz w:val="24"/>
+          <w:szCs w:val="24"/>
+        </w:rPr>
+      </w:pPr>
+    </w:p>
+    <w:p>
+      <w:pPr>
+        <w:spacing w:line="360" w:lineRule="auto"/>
+        <w:rPr>
+          <w:rFonts w:ascii="Times New Roman" w:eastAsia="Times New Roman" w:hAnsi="Times New Roman" w:cs="Times New Roman"/>
+          <w:sz w:val="24"/>
+          <w:szCs w:val="24"/>
+        </w:rPr>
+      </w:pPr>
+    </w:p>
+    <w:p>
+      <w:pPr>
+        <w:spacing w:line="360" w:lineRule="auto"/>
+        <w:rPr>
+          <w:rFonts w:ascii="Times New Roman" w:eastAsia="Times New Roman" w:hAnsi="Times New Roman" w:cs="Times New Roman"/>
+          <w:sz w:val="24"/>
+          <w:szCs w:val="24"/>
+        </w:rPr>
+      </w:pPr>
+    </w:p>
+    <w:p>
+      <w:pPr>
+        <w:spacing w:line="360" w:lineRule="auto"/>
+        <w:rPr>
+          <w:rFonts w:ascii="Times New Roman" w:eastAsia="Times New Roman" w:hAnsi="Times New Roman" w:cs="Times New Roman"/>
+          <w:sz w:val="24"/>
+          <w:szCs w:val="24"/>
+        </w:rPr>
+      </w:pPr>
+    </w:p>
+    <w:p>
+      <w:pPr>
+        <w:spacing w:line="360" w:lineRule="auto"/>
+        <w:rPr>
+          <w:rFonts w:ascii="Times New Roman" w:eastAsia="Times New Roman" w:hAnsi="Times New Roman" w:cs="Times New Roman"/>
+          <w:sz w:val="24"/>
+          <w:szCs w:val="24"/>
+        </w:rPr>
+      </w:pPr>
+    </w:p>
+    <w:p>
+      <w:pPr>
+        <w:spacing w:line="360" w:lineRule="auto"/>
+        <w:rPr>
+          <w:rFonts w:ascii="Times New Roman" w:eastAsia="Times New Roman" w:hAnsi="Times New Roman" w:cs="Times New Roman"/>
+          <w:sz w:val="24"/>
+          <w:szCs w:val="24"/>
+        </w:rPr>
+      </w:pPr>
+    </w:p>
+    <w:p>
+      <w:pPr>
+        <w:spacing w:line="360" w:lineRule="auto"/>
+        <w:rPr>
+          <w:rFonts w:ascii="Times New Roman" w:eastAsia="Times New Roman" w:hAnsi="Times New Roman" w:cs="Times New Roman"/>
+          <w:sz w:val="24"/>
+          <w:szCs w:val="24"/>
+        </w:rPr>
+      </w:pPr>
+    </w:p>
+    <w:p>
+      <w:pPr>
+        <w:spacing w:line="360" w:lineRule="auto"/>
+        <w:rPr>
+          <w:rFonts w:ascii="Times New Roman" w:eastAsia="Times New Roman" w:hAnsi="Times New Roman" w:cs="Times New Roman"/>
+          <w:sz w:val="24"/>
+          <w:szCs w:val="24"/>
+        </w:rPr>
+      </w:pPr>
+    </w:p>
+    <w:p>
+      <w:pPr>
+        <w:spacing w:line="360" w:lineRule="auto"/>
+        <w:rPr>
+          <w:rFonts w:ascii="Times New Roman" w:eastAsia="Times New Roman" w:hAnsi="Times New Roman" w:cs="Times New Roman"/>
+          <w:b/>
+          <w:bCs/>
+          <w:sz w:val="32"/>
+          <w:szCs w:val="32"/>
+        </w:rPr>
+      </w:pPr>
+      <w:r>
+        <w:rPr>
+          <w:rFonts w:ascii="Times New Roman" w:eastAsia="Times New Roman" w:hAnsi="Times New Roman" w:cs="Times New Roman"/>
+          <w:b/>
+          <w:bCs/>
+          <w:sz w:val="32"/>
+          <w:szCs w:val="32"/>
+        </w:rPr>
+        <w:lastRenderedPageBreak/>
+        <w:t>C</w:t>
+      </w:r>
+      <w:r>
+        <w:rPr>
+          <w:rFonts w:ascii="Times New Roman" w:eastAsia="Times New Roman" w:hAnsi="Times New Roman" w:cs="Times New Roman"/>
+          <w:b/>
+          <w:bCs/>
+          <w:sz w:val="32"/>
+          <w:szCs w:val="32"/>
+        </w:rPr>
+        <w:t>onclusion</w:t>
+      </w:r>
+      <w:r>
+        <w:rPr>
+          <w:rFonts w:ascii="Times New Roman" w:eastAsia="Times New Roman" w:hAnsi="Times New Roman" w:cs="Times New Roman"/>
+          <w:b/>
+          <w:bCs/>
+          <w:sz w:val="32"/>
+          <w:szCs w:val="32"/>
+        </w:rPr>
+        <w:t>:</w:t>
+      </w:r>
+    </w:p>
+    <w:p>
+      <w:pPr>
+        <w:spacing w:line="360" w:lineRule="auto"/>
+        <w:rPr>
+          <w:rFonts w:ascii="Times New Roman" w:eastAsia="Times New Roman" w:hAnsi="Times New Roman" w:cs="Times New Roman"/>
+          <w:sz w:val="24"/>
+          <w:szCs w:val="24"/>
+        </w:rPr>
+      </w:pPr>
+      <w:r>
+        <w:rPr>
+          <w:rFonts w:ascii="Times New Roman" w:eastAsia="Times New Roman" w:hAnsi="Times New Roman" w:cs="Times New Roman"/>
+          <w:sz w:val="24"/>
+          <w:szCs w:val="24"/>
+        </w:rPr>
+        <w:t xml:space="preserve">The SagaraMitra Boat Booking System offers a database-driven platform for booking boats in Honnavar, enhancing tourism with easy slot management. It enables public and private boat reservations, ensuring real-time availability tracking. The system supports tourism and a user-friendly booking process. The ER model defines structured relationships between users, boat owners, boats, slots, and bookings, ensuring efficient data management. </w:t>
+      </w:r>
+    </w:p>
+    <w:p>
+      <w:pPr>
+        <w:spacing w:line="360" w:lineRule="auto"/>
+        <w:rPr>
+          <w:rFonts w:ascii="Times New Roman" w:eastAsia="Times New Roman" w:hAnsi="Times New Roman" w:cs="Times New Roman"/>
+          <w:sz w:val="24"/>
+          <w:szCs w:val="24"/>
+        </w:rPr>
+      </w:pPr>
+      <w:r>
+        <w:rPr>
+          <w:rFonts w:ascii="Times New Roman" w:eastAsia="Times New Roman" w:hAnsi="Times New Roman" w:cs="Times New Roman"/>
+          <w:sz w:val="24"/>
+          <w:szCs w:val="24"/>
+        </w:rPr>
+        <w:t xml:space="preserve">Secure user authentication is implemented with stored procedures for registration and login. The booking procedures prevent overbooking and ensure smooth transactions for private boat </w:t>
+      </w:r>
+      <w:r>
+        <w:rPr>
+          <w:rFonts w:ascii="Times New Roman" w:eastAsia="Times New Roman" w:hAnsi="Times New Roman" w:cs="Times New Roman"/>
+          <w:sz w:val="24"/>
+          <w:szCs w:val="24"/>
+        </w:rPr>
+        <w:t>booking</w:t>
+      </w:r>
+      <w:r>
+        <w:rPr>
+          <w:rFonts w:ascii="Times New Roman" w:eastAsia="Times New Roman" w:hAnsi="Times New Roman" w:cs="Times New Roman"/>
+          <w:sz w:val="24"/>
+          <w:szCs w:val="24"/>
+        </w:rPr>
+        <w:t>. A scheduled event automatically removes expired bookings, maintaining database efficiency. The database design ensures data scalability. Overall, SagaraMitra promotes sustainable tourism by integrating technology with Honnavar’s natural beauty. This system ensures a well-organized, and friendly boating experience for tourists and boat owners.</w:t>
+      </w:r>
+    </w:p>
     <w:sectPr>
-      <w:footerReference w:type="default" r:id="rId21"/>
+      <w:footerReference w:type="default" r:id="rId22"/>
       <w:pgSz w:w="12240" w:h="15840"/>
       <w:pgMar w:top="1440" w:right="1080" w:bottom="1440" w:left="1080" w:header="720" w:footer="0" w:gutter="0"/>
       <w:pgBorders w:offsetFrom="page">

</xml_diff>